<commit_message>
Actualización diario del proyecto
</commit_message>
<xml_diff>
--- a/Diario del proyecto.docx
+++ b/Diario del proyecto.docx
@@ -290,13 +290,7 @@
         <w:rPr>
           <w:sz w:val="28"/>
         </w:rPr>
-        <w:t xml:space="preserve"> </w:t>
-      </w:r>
-      <w:r>
-        <w:rPr>
-          <w:sz w:val="28"/>
-        </w:rPr>
-        <w:t>El jefe nos expuso la metodología de trabajo a seguir, así como las herramientas software a utilizar (</w:t>
+        <w:t xml:space="preserve"> El jefe nos expuso la metodología de trabajo a seguir, así como las herramientas software a utilizar (</w:t>
       </w:r>
       <w:proofErr w:type="spellStart"/>
       <w:r>
@@ -449,13 +443,7 @@
         <w:rPr>
           <w:sz w:val="28"/>
         </w:rPr>
-        <w:t xml:space="preserve"> </w:t>
-      </w:r>
-      <w:r>
-        <w:rPr>
-          <w:sz w:val="28"/>
-        </w:rPr>
-        <w:t>Cada uno ha expuesto sus diferentes ideas sobre</w:t>
+        <w:t xml:space="preserve"> Cada uno ha expuesto sus diferentes ideas sobre</w:t>
       </w:r>
       <w:r>
         <w:rPr>
@@ -540,19 +528,7 @@
         <w:rPr>
           <w:sz w:val="28"/>
         </w:rPr>
-        <w:t xml:space="preserve"> </w:t>
-      </w:r>
-      <w:r>
-        <w:rPr>
-          <w:sz w:val="28"/>
-        </w:rPr>
-        <w:t>Pedro, Ana, Fran y Álvaro</w:t>
-      </w:r>
-      <w:r>
-        <w:rPr>
-          <w:sz w:val="28"/>
-        </w:rPr>
-        <w:t>.</w:t>
+        <w:t xml:space="preserve"> Pedro, Ana, Fran y Álvaro.</w:t>
       </w:r>
     </w:p>
     <w:p>
@@ -578,13 +554,7 @@
         <w:rPr>
           <w:sz w:val="28"/>
         </w:rPr>
-        <w:t xml:space="preserve"> </w:t>
-      </w:r>
-      <w:r>
-        <w:rPr>
-          <w:sz w:val="28"/>
-        </w:rPr>
-        <w:t>Después de haber meditado mejor la historia del videojuego, hemos optado por un</w:t>
+        <w:t xml:space="preserve"> Después de haber meditado mejor la historia del videojuego, hemos optado por un</w:t>
       </w:r>
       <w:r>
         <w:rPr>
@@ -672,19 +642,7 @@
         <w:rPr>
           <w:sz w:val="28"/>
         </w:rPr>
-        <w:t xml:space="preserve"> Todo el equipo</w:t>
-      </w:r>
-      <w:r>
-        <w:rPr>
-          <w:sz w:val="28"/>
-        </w:rPr>
-        <w:t xml:space="preserve"> (no presencial)</w:t>
-      </w:r>
-      <w:r>
-        <w:rPr>
-          <w:sz w:val="28"/>
-        </w:rPr>
-        <w:t>.</w:t>
+        <w:t xml:space="preserve"> Todo el equipo (no presencial).</w:t>
       </w:r>
     </w:p>
     <w:p>
@@ -747,21 +705,7 @@
           <w:b/>
           <w:sz w:val="28"/>
         </w:rPr>
-        <w:t xml:space="preserve">Sesión </w:t>
-      </w:r>
-      <w:r>
-        <w:rPr>
-          <w:b/>
-          <w:sz w:val="28"/>
-        </w:rPr>
-        <w:t>6</w:t>
-      </w:r>
-      <w:r>
-        <w:rPr>
-          <w:b/>
-          <w:sz w:val="28"/>
-        </w:rPr>
-        <w:t>:</w:t>
+        <w:t>Sesión 6:</w:t>
       </w:r>
       <w:r>
         <w:rPr>
@@ -769,34 +713,7 @@
           <w:sz w:val="28"/>
         </w:rPr>
         <w:tab/>
-      </w:r>
-      <w:r>
-        <w:rPr>
-          <w:b/>
-          <w:sz w:val="28"/>
-        </w:rPr>
-        <w:t>6</w:t>
-      </w:r>
-      <w:r>
-        <w:rPr>
-          <w:b/>
-          <w:sz w:val="28"/>
-        </w:rPr>
-        <w:t>-</w:t>
-      </w:r>
-      <w:r>
-        <w:rPr>
-          <w:b/>
-          <w:sz w:val="28"/>
-        </w:rPr>
-        <w:t>4</w:t>
-      </w:r>
-      <w:r>
-        <w:rPr>
-          <w:b/>
-          <w:sz w:val="28"/>
-        </w:rPr>
-        <w:t>-15</w:t>
+        <w:t>6-4-15</w:t>
       </w:r>
     </w:p>
     <w:p>
@@ -822,19 +739,7 @@
         <w:rPr>
           <w:sz w:val="28"/>
         </w:rPr>
-        <w:t xml:space="preserve">: </w:t>
-      </w:r>
-      <w:r>
-        <w:rPr>
-          <w:sz w:val="28"/>
-        </w:rPr>
-        <w:t>Jorge</w:t>
-      </w:r>
-      <w:r>
-        <w:rPr>
-          <w:sz w:val="28"/>
-        </w:rPr>
-        <w:t>.</w:t>
+        <w:t>: Jorge.</w:t>
       </w:r>
     </w:p>
     <w:p>
@@ -860,27 +765,7 @@
         <w:rPr>
           <w:sz w:val="28"/>
         </w:rPr>
-        <w:t xml:space="preserve">: </w:t>
-      </w:r>
-      <w:r>
-        <w:rPr>
-          <w:sz w:val="28"/>
-        </w:rPr>
-        <w:t xml:space="preserve">Se ha seguido creando código para </w:t>
-      </w:r>
-      <w:proofErr w:type="spellStart"/>
-      <w:r>
-        <w:rPr>
-          <w:sz w:val="28"/>
-        </w:rPr>
-        <w:t>el</w:t>
-      </w:r>
-      <w:proofErr w:type="spellEnd"/>
-      <w:r>
-        <w:rPr>
-          <w:sz w:val="28"/>
-        </w:rPr>
-        <w:t xml:space="preserve"> juego.</w:t>
+        <w:t>: Se ha seguido creando código para el juego.</w:t>
       </w:r>
     </w:p>
     <w:p>
@@ -959,19 +844,7 @@
         <w:rPr>
           <w:sz w:val="28"/>
         </w:rPr>
-        <w:t xml:space="preserve">: </w:t>
-      </w:r>
-      <w:r>
-        <w:rPr>
-          <w:sz w:val="28"/>
-        </w:rPr>
-        <w:t>Jorge, Guille, Ana, Álvaro y Pedro</w:t>
-      </w:r>
-      <w:r>
-        <w:rPr>
-          <w:sz w:val="28"/>
-        </w:rPr>
-        <w:t>.</w:t>
+        <w:t>: Jorge, Guille, Ana, Álvaro y Pedro.</w:t>
       </w:r>
     </w:p>
     <w:p>
@@ -997,13 +870,7 @@
         <w:rPr>
           <w:sz w:val="28"/>
         </w:rPr>
-        <w:t xml:space="preserve">: </w:t>
-      </w:r>
-      <w:r>
-        <w:rPr>
-          <w:sz w:val="28"/>
-        </w:rPr>
-        <w:t>El jefe nos ha presentado la parte inicial del código del juego. Al conocer bastante bien el tema de la programación, ha compartido con el resto diferentes tutoriales a seguir, así como la explicación de los pasos que llevo a cabo en c</w:t>
+        <w:t>: El jefe nos ha presentado la parte inicial del código del juego. Al conocer bastante bien el tema de la programación, ha compartido con el resto diferentes tutoriales a seguir, así como la explicación de los pasos que llevo a cabo en c</w:t>
       </w:r>
       <w:r>
         <w:rPr>
@@ -1115,13 +982,7 @@
         <w:rPr>
           <w:sz w:val="28"/>
         </w:rPr>
-        <w:t xml:space="preserve"> </w:t>
-      </w:r>
-      <w:r>
-        <w:rPr>
-          <w:sz w:val="28"/>
-        </w:rPr>
-        <w:t>Teniendo ya varios mapas diseñados, hemos estado probándolos con el código y corrigiendo los errores que hemos ido encontrando.</w:t>
+        <w:t xml:space="preserve"> Teniendo ya varios mapas diseñados, hemos estado probándolos con el código y corrigiendo los errores que hemos ido encontrando.</w:t>
       </w:r>
     </w:p>
     <w:p>
@@ -1200,19 +1061,7 @@
         <w:rPr>
           <w:sz w:val="28"/>
         </w:rPr>
-        <w:t>: Todo el equipo</w:t>
-      </w:r>
-      <w:r>
-        <w:rPr>
-          <w:sz w:val="28"/>
-        </w:rPr>
-        <w:t xml:space="preserve"> (no presencial)</w:t>
-      </w:r>
-      <w:r>
-        <w:rPr>
-          <w:sz w:val="28"/>
-        </w:rPr>
-        <w:t>.</w:t>
+        <w:t>: Todo el equipo (no presencial).</w:t>
       </w:r>
     </w:p>
     <w:p>
@@ -1238,13 +1087,7 @@
         <w:rPr>
           <w:sz w:val="28"/>
         </w:rPr>
-        <w:t xml:space="preserve"> </w:t>
-      </w:r>
-      <w:r>
-        <w:rPr>
-          <w:sz w:val="28"/>
-        </w:rPr>
-        <w:t>El jefe nos ha sorprendido con el diseño del que será nuestro personaje principal finalmente. Un pequeño mapache.</w:t>
+        <w:t xml:space="preserve"> El jefe nos ha sorprendido con el diseño del que será nuestro personaje principal finalmente. Un pequeño mapache.</w:t>
       </w:r>
     </w:p>
     <w:p>
@@ -1358,13 +1201,7 @@
         <w:rPr>
           <w:sz w:val="28"/>
         </w:rPr>
-        <w:t xml:space="preserve">: </w:t>
-      </w:r>
-      <w:r>
-        <w:rPr>
-          <w:sz w:val="28"/>
-        </w:rPr>
-        <w:t>Se ha elegido</w:t>
+        <w:t>: Se ha elegido</w:t>
       </w:r>
       <w:r>
         <w:rPr>
@@ -1407,14 +1244,7 @@
           <w:b/>
           <w:sz w:val="28"/>
         </w:rPr>
-        <w:t>Sesión 11</w:t>
-      </w:r>
-      <w:r>
-        <w:rPr>
-          <w:b/>
-          <w:sz w:val="28"/>
-        </w:rPr>
-        <w:t>:</w:t>
+        <w:t>Sesión 11:</w:t>
       </w:r>
       <w:r>
         <w:rPr>
@@ -1422,20 +1252,7 @@
           <w:sz w:val="28"/>
         </w:rPr>
         <w:tab/>
-      </w:r>
-      <w:r>
-        <w:rPr>
-          <w:b/>
-          <w:sz w:val="28"/>
-        </w:rPr>
-        <w:t>1</w:t>
-      </w:r>
-      <w:r>
-        <w:rPr>
-          <w:b/>
-          <w:sz w:val="28"/>
-        </w:rPr>
-        <w:t>-5-15</w:t>
+        <w:t>1-5-15</w:t>
       </w:r>
     </w:p>
     <w:p>
@@ -1461,19 +1278,7 @@
         <w:rPr>
           <w:sz w:val="28"/>
         </w:rPr>
-        <w:t xml:space="preserve">: </w:t>
-      </w:r>
-      <w:r>
-        <w:rPr>
-          <w:sz w:val="28"/>
-        </w:rPr>
-        <w:t>Guille</w:t>
-      </w:r>
-      <w:r>
-        <w:rPr>
-          <w:sz w:val="28"/>
-        </w:rPr>
-        <w:t>.</w:t>
+        <w:t>: Guille.</w:t>
       </w:r>
     </w:p>
     <w:p>
@@ -1499,13 +1304,7 @@
         <w:rPr>
           <w:sz w:val="28"/>
         </w:rPr>
-        <w:t xml:space="preserve">: </w:t>
-      </w:r>
-      <w:r>
-        <w:rPr>
-          <w:sz w:val="28"/>
-        </w:rPr>
-        <w:t>Se ha seguido ampliando y corrigiendo errores del código del videojuego</w:t>
+        <w:t>: Se ha seguido ampliando y corrigiendo errores del código del videojuego</w:t>
       </w:r>
       <w:r>
         <w:rPr>
@@ -1576,19 +1375,7 @@
         <w:rPr>
           <w:sz w:val="28"/>
         </w:rPr>
-        <w:t xml:space="preserve">: </w:t>
-      </w:r>
-      <w:r>
-        <w:rPr>
-          <w:sz w:val="28"/>
-        </w:rPr>
-        <w:t>Pedro</w:t>
-      </w:r>
-      <w:r>
-        <w:rPr>
-          <w:sz w:val="28"/>
-        </w:rPr>
-        <w:t>.</w:t>
+        <w:t>: Pedro.</w:t>
       </w:r>
     </w:p>
     <w:p>
@@ -1614,452 +1401,535 @@
         <w:rPr>
           <w:sz w:val="28"/>
         </w:rPr>
-        <w:t xml:space="preserve"> Creación de nuevo mapas y comprob</w:t>
-      </w:r>
-      <w:r>
-        <w:rPr>
-          <w:sz w:val="28"/>
-        </w:rPr>
-        <w:t>ación</w:t>
-      </w:r>
+        <w:t xml:space="preserve"> Creación de nuevo mapas y comprobación de errores. </w:t>
+      </w:r>
+    </w:p>
+    <w:p>
+      <w:pPr>
+        <w:pStyle w:val="Prrafodelista"/>
+        <w:jc w:val="both"/>
+        <w:rPr>
+          <w:sz w:val="28"/>
+        </w:rPr>
+      </w:pPr>
+    </w:p>
+    <w:p>
+      <w:pPr>
+        <w:pStyle w:val="Prrafodelista"/>
+        <w:numPr>
+          <w:ilvl w:val="0"/>
+          <w:numId w:val="1"/>
+        </w:numPr>
+        <w:jc w:val="both"/>
+        <w:rPr>
+          <w:b/>
+          <w:sz w:val="28"/>
+        </w:rPr>
+      </w:pPr>
+      <w:r>
+        <w:rPr>
+          <w:b/>
+          <w:sz w:val="28"/>
+        </w:rPr>
+        <w:t>Sesión 1</w:t>
+      </w:r>
+      <w:r>
+        <w:rPr>
+          <w:b/>
+          <w:sz w:val="28"/>
+        </w:rPr>
+        <w:t>3</w:t>
+      </w:r>
+      <w:r>
+        <w:rPr>
+          <w:b/>
+          <w:sz w:val="28"/>
+        </w:rPr>
+        <w:t>:</w:t>
+      </w:r>
+      <w:r>
+        <w:rPr>
+          <w:b/>
+          <w:sz w:val="28"/>
+        </w:rPr>
+        <w:tab/>
+      </w:r>
+      <w:r>
+        <w:rPr>
+          <w:b/>
+          <w:sz w:val="28"/>
+        </w:rPr>
+        <w:t>7</w:t>
+      </w:r>
+      <w:r>
+        <w:rPr>
+          <w:b/>
+          <w:sz w:val="28"/>
+        </w:rPr>
+        <w:t>-5-15</w:t>
+      </w:r>
+    </w:p>
+    <w:p>
+      <w:pPr>
+        <w:pStyle w:val="Prrafodelista"/>
+        <w:numPr>
+          <w:ilvl w:val="0"/>
+          <w:numId w:val="2"/>
+        </w:numPr>
+        <w:jc w:val="both"/>
+        <w:rPr>
+          <w:sz w:val="28"/>
+        </w:rPr>
+      </w:pPr>
+      <w:r>
+        <w:rPr>
+          <w:sz w:val="28"/>
+          <w:u w:val="single"/>
+        </w:rPr>
+        <w:t>Participantes</w:t>
+      </w:r>
+      <w:r>
+        <w:rPr>
+          <w:sz w:val="28"/>
+        </w:rPr>
+        <w:t>: Ana y Álvaro.</w:t>
+      </w:r>
+    </w:p>
+    <w:p>
+      <w:pPr>
+        <w:pStyle w:val="Prrafodelista"/>
+        <w:numPr>
+          <w:ilvl w:val="0"/>
+          <w:numId w:val="2"/>
+        </w:numPr>
+        <w:jc w:val="both"/>
+        <w:rPr>
+          <w:sz w:val="28"/>
+        </w:rPr>
+      </w:pPr>
+      <w:r>
+        <w:rPr>
+          <w:sz w:val="28"/>
+          <w:u w:val="single"/>
+        </w:rPr>
+        <w:t>Tareas realizadas:</w:t>
+      </w:r>
+      <w:r>
+        <w:rPr>
+          <w:sz w:val="28"/>
+        </w:rPr>
+        <w:t xml:space="preserve"> </w:t>
+      </w:r>
+      <w:r>
+        <w:rPr>
+          <w:sz w:val="28"/>
+        </w:rPr>
+        <w:t>Se han creado</w:t>
+      </w:r>
+      <w:r>
+        <w:rPr>
+          <w:sz w:val="28"/>
+        </w:rPr>
+        <w:t xml:space="preserve"> nuevo</w:t>
+      </w:r>
+      <w:r>
+        <w:rPr>
+          <w:sz w:val="28"/>
+        </w:rPr>
+        <w:t>s</w:t>
+      </w:r>
+      <w:r>
+        <w:rPr>
+          <w:sz w:val="28"/>
+        </w:rPr>
+        <w:t xml:space="preserve"> mapas y </w:t>
+      </w:r>
+      <w:r>
+        <w:rPr>
+          <w:sz w:val="28"/>
+        </w:rPr>
+        <w:t xml:space="preserve">comprobado el correcto desplazamiento del personaje por ellos. </w:t>
+      </w:r>
+    </w:p>
+    <w:p>
+      <w:pPr>
+        <w:pStyle w:val="Prrafodelista"/>
+        <w:ind w:left="1080"/>
+        <w:jc w:val="both"/>
+        <w:rPr>
+          <w:sz w:val="28"/>
+        </w:rPr>
+      </w:pPr>
+    </w:p>
+    <w:p>
+      <w:pPr>
+        <w:pStyle w:val="Prrafodelista"/>
+        <w:numPr>
+          <w:ilvl w:val="0"/>
+          <w:numId w:val="1"/>
+        </w:numPr>
+        <w:jc w:val="both"/>
+        <w:rPr>
+          <w:b/>
+          <w:sz w:val="28"/>
+        </w:rPr>
+      </w:pPr>
+      <w:r>
+        <w:rPr>
+          <w:b/>
+          <w:sz w:val="28"/>
+        </w:rPr>
+        <w:t>Sesión 14:</w:t>
+      </w:r>
+      <w:r>
+        <w:rPr>
+          <w:b/>
+          <w:sz w:val="28"/>
+        </w:rPr>
+        <w:tab/>
+        <w:t>13-5-15</w:t>
+      </w:r>
+    </w:p>
+    <w:p>
+      <w:pPr>
+        <w:pStyle w:val="Prrafodelista"/>
+        <w:numPr>
+          <w:ilvl w:val="0"/>
+          <w:numId w:val="2"/>
+        </w:numPr>
+        <w:jc w:val="both"/>
+        <w:rPr>
+          <w:sz w:val="28"/>
+        </w:rPr>
+      </w:pPr>
+      <w:r>
+        <w:rPr>
+          <w:sz w:val="28"/>
+          <w:u w:val="single"/>
+        </w:rPr>
+        <w:t>Participantes</w:t>
+      </w:r>
+      <w:r>
+        <w:rPr>
+          <w:sz w:val="28"/>
+        </w:rPr>
+        <w:t>: Fran y Guille.</w:t>
+      </w:r>
+    </w:p>
+    <w:p>
+      <w:pPr>
+        <w:pStyle w:val="Prrafodelista"/>
+        <w:numPr>
+          <w:ilvl w:val="0"/>
+          <w:numId w:val="2"/>
+        </w:numPr>
+        <w:jc w:val="both"/>
+        <w:rPr>
+          <w:sz w:val="28"/>
+        </w:rPr>
+      </w:pPr>
+      <w:r>
+        <w:rPr>
+          <w:sz w:val="28"/>
+          <w:u w:val="single"/>
+        </w:rPr>
+        <w:t>Tareas realizadas:</w:t>
+      </w:r>
+      <w:r>
+        <w:rPr>
+          <w:sz w:val="28"/>
+        </w:rPr>
+        <w:t xml:space="preserve"> Documentación.</w:t>
+      </w:r>
+    </w:p>
+    <w:p>
+      <w:pPr>
+        <w:pStyle w:val="Prrafodelista"/>
+        <w:ind w:left="1080"/>
+        <w:jc w:val="both"/>
+        <w:rPr>
+          <w:b/>
+          <w:sz w:val="28"/>
+        </w:rPr>
+      </w:pPr>
+    </w:p>
+    <w:p>
+      <w:pPr>
+        <w:pStyle w:val="Prrafodelista"/>
+        <w:numPr>
+          <w:ilvl w:val="0"/>
+          <w:numId w:val="1"/>
+        </w:numPr>
+        <w:jc w:val="both"/>
+        <w:rPr>
+          <w:b/>
+          <w:sz w:val="28"/>
+        </w:rPr>
+      </w:pPr>
+      <w:r>
+        <w:rPr>
+          <w:b/>
+          <w:sz w:val="28"/>
+        </w:rPr>
+        <w:t>Sesión 15:</w:t>
+      </w:r>
+      <w:r>
+        <w:rPr>
+          <w:b/>
+          <w:sz w:val="28"/>
+        </w:rPr>
+        <w:tab/>
+        <w:t>13-5-15</w:t>
+      </w:r>
+    </w:p>
+    <w:p>
+      <w:pPr>
+        <w:pStyle w:val="Prrafodelista"/>
+        <w:numPr>
+          <w:ilvl w:val="0"/>
+          <w:numId w:val="2"/>
+        </w:numPr>
+        <w:jc w:val="both"/>
+        <w:rPr>
+          <w:sz w:val="28"/>
+        </w:rPr>
+      </w:pPr>
+      <w:r>
+        <w:rPr>
+          <w:sz w:val="28"/>
+          <w:u w:val="single"/>
+        </w:rPr>
+        <w:t>Participantes</w:t>
+      </w:r>
+      <w:r>
+        <w:rPr>
+          <w:sz w:val="28"/>
+        </w:rPr>
+        <w:t>: Álvaro y Ana.</w:t>
+      </w:r>
+    </w:p>
+    <w:p>
+      <w:pPr>
+        <w:pStyle w:val="Prrafodelista"/>
+        <w:numPr>
+          <w:ilvl w:val="0"/>
+          <w:numId w:val="2"/>
+        </w:numPr>
+        <w:jc w:val="both"/>
+        <w:rPr>
+          <w:sz w:val="28"/>
+        </w:rPr>
+      </w:pPr>
+      <w:r>
+        <w:rPr>
+          <w:sz w:val="28"/>
+          <w:u w:val="single"/>
+        </w:rPr>
+        <w:t>Tareas realizadas:</w:t>
+      </w:r>
+      <w:r>
+        <w:rPr>
+          <w:sz w:val="28"/>
+        </w:rPr>
+        <w:t xml:space="preserve"> Documentación. </w:t>
+      </w:r>
+    </w:p>
+    <w:p>
+      <w:pPr>
+        <w:pStyle w:val="Prrafodelista"/>
+        <w:ind w:left="1080"/>
+        <w:jc w:val="both"/>
+        <w:rPr>
+          <w:sz w:val="28"/>
+        </w:rPr>
+      </w:pPr>
+    </w:p>
+    <w:p>
+      <w:pPr>
+        <w:pStyle w:val="Prrafodelista"/>
+        <w:numPr>
+          <w:ilvl w:val="0"/>
+          <w:numId w:val="1"/>
+        </w:numPr>
+        <w:jc w:val="both"/>
+        <w:rPr>
+          <w:b/>
+          <w:sz w:val="28"/>
+        </w:rPr>
+      </w:pPr>
+      <w:r>
+        <w:rPr>
+          <w:b/>
+          <w:sz w:val="28"/>
+        </w:rPr>
+        <w:t>Sesión 16:    19-5-15</w:t>
+      </w:r>
+    </w:p>
+    <w:p>
+      <w:pPr>
+        <w:pStyle w:val="Prrafodelista"/>
+        <w:numPr>
+          <w:ilvl w:val="0"/>
+          <w:numId w:val="2"/>
+        </w:numPr>
+        <w:jc w:val="both"/>
+        <w:rPr>
+          <w:sz w:val="28"/>
+        </w:rPr>
+      </w:pPr>
+      <w:r>
+        <w:rPr>
+          <w:sz w:val="28"/>
+          <w:u w:val="single"/>
+        </w:rPr>
+        <w:t>Participantes:</w:t>
+      </w:r>
+      <w:r>
+        <w:rPr>
+          <w:sz w:val="28"/>
+        </w:rPr>
+        <w:t xml:space="preserve"> Álvaro, Ana y Pedro.</w:t>
+      </w:r>
+    </w:p>
+    <w:p>
+      <w:pPr>
+        <w:pStyle w:val="Prrafodelista"/>
+        <w:numPr>
+          <w:ilvl w:val="0"/>
+          <w:numId w:val="2"/>
+        </w:numPr>
+        <w:jc w:val="both"/>
+        <w:rPr>
+          <w:sz w:val="28"/>
+        </w:rPr>
+      </w:pPr>
+      <w:r>
+        <w:rPr>
+          <w:sz w:val="28"/>
+          <w:u w:val="single"/>
+        </w:rPr>
+        <w:t>Tareas realizadas</w:t>
+      </w:r>
+      <w:r>
+        <w:rPr>
+          <w:sz w:val="28"/>
+        </w:rPr>
+        <w:t>: Mapas con el diseño final del juego.</w:t>
+      </w:r>
+    </w:p>
+    <w:p>
+      <w:pPr>
+        <w:pStyle w:val="Prrafodelista"/>
+        <w:ind w:left="1080"/>
+        <w:jc w:val="both"/>
+        <w:rPr>
+          <w:sz w:val="28"/>
+        </w:rPr>
+      </w:pPr>
+    </w:p>
+    <w:p>
+      <w:pPr>
+        <w:pStyle w:val="Prrafodelista"/>
+        <w:numPr>
+          <w:ilvl w:val="0"/>
+          <w:numId w:val="1"/>
+        </w:numPr>
+        <w:jc w:val="both"/>
+        <w:rPr>
+          <w:b/>
+          <w:sz w:val="28"/>
+        </w:rPr>
+      </w:pPr>
+      <w:r>
+        <w:rPr>
+          <w:b/>
+          <w:sz w:val="28"/>
+        </w:rPr>
+        <w:t>Sesión 17:    21-5-15</w:t>
+      </w:r>
+    </w:p>
+    <w:p>
+      <w:pPr>
+        <w:pStyle w:val="Prrafodelista"/>
+        <w:numPr>
+          <w:ilvl w:val="0"/>
+          <w:numId w:val="2"/>
+        </w:numPr>
+        <w:jc w:val="both"/>
+        <w:rPr>
+          <w:sz w:val="28"/>
+        </w:rPr>
+      </w:pPr>
+      <w:r>
+        <w:rPr>
+          <w:sz w:val="28"/>
+          <w:u w:val="single"/>
+        </w:rPr>
+        <w:t>Participantes</w:t>
+      </w:r>
+      <w:r>
+        <w:rPr>
+          <w:sz w:val="28"/>
+        </w:rPr>
+        <w:t>: Todo el equipo.</w:t>
+      </w:r>
+    </w:p>
+    <w:p>
+      <w:pPr>
+        <w:pStyle w:val="Prrafodelista"/>
+        <w:numPr>
+          <w:ilvl w:val="0"/>
+          <w:numId w:val="2"/>
+        </w:numPr>
+        <w:jc w:val="both"/>
+        <w:rPr>
+          <w:sz w:val="28"/>
+        </w:rPr>
+      </w:pPr>
+      <w:r>
+        <w:rPr>
+          <w:sz w:val="28"/>
+          <w:u w:val="single"/>
+        </w:rPr>
+        <w:lastRenderedPageBreak/>
+        <w:t>Tareas realizadas</w:t>
+      </w:r>
+      <w:r>
+        <w:rPr>
+          <w:sz w:val="28"/>
+        </w:rPr>
+        <w:t>: Preparación de la presentación del videojuego.</w:t>
+      </w:r>
+    </w:p>
+    <w:p>
+      <w:pPr>
+        <w:pStyle w:val="Prrafodelista"/>
+        <w:jc w:val="both"/>
+        <w:rPr>
+          <w:sz w:val="28"/>
+        </w:rPr>
+      </w:pPr>
+    </w:p>
+    <w:p>
+      <w:pPr>
+        <w:pStyle w:val="Prrafodelista"/>
+        <w:jc w:val="both"/>
+        <w:rPr>
+          <w:sz w:val="28"/>
+        </w:rPr>
+      </w:pPr>
+    </w:p>
+    <w:p>
+      <w:pPr>
+        <w:pStyle w:val="Prrafodelista"/>
+        <w:ind w:left="1080"/>
+        <w:jc w:val="both"/>
+        <w:rPr>
+          <w:sz w:val="28"/>
+        </w:rPr>
+      </w:pPr>
       <w:bookmarkStart w:id="0" w:name="_GoBack"/>
       <w:bookmarkEnd w:id="0"/>
-      <w:r>
-        <w:rPr>
-          <w:sz w:val="28"/>
-        </w:rPr>
-        <w:t xml:space="preserve"> de errores</w:t>
-      </w:r>
-      <w:r>
-        <w:rPr>
-          <w:sz w:val="28"/>
-        </w:rPr>
-        <w:t xml:space="preserve">. </w:t>
-      </w:r>
-    </w:p>
-    <w:p>
-      <w:pPr>
-        <w:pStyle w:val="Prrafodelista"/>
-        <w:jc w:val="both"/>
-        <w:rPr>
-          <w:sz w:val="28"/>
-        </w:rPr>
-      </w:pPr>
-    </w:p>
-    <w:p>
-      <w:pPr>
-        <w:pStyle w:val="Prrafodelista"/>
-        <w:numPr>
-          <w:ilvl w:val="0"/>
-          <w:numId w:val="1"/>
-        </w:numPr>
-        <w:jc w:val="both"/>
-        <w:rPr>
-          <w:b/>
-          <w:sz w:val="28"/>
-        </w:rPr>
-      </w:pPr>
-      <w:r>
-        <w:rPr>
-          <w:b/>
-          <w:sz w:val="28"/>
-        </w:rPr>
-        <w:t>Sesión 1</w:t>
-      </w:r>
-      <w:r>
-        <w:rPr>
-          <w:b/>
-          <w:sz w:val="28"/>
-        </w:rPr>
-        <w:t>3</w:t>
-      </w:r>
-      <w:r>
-        <w:rPr>
-          <w:b/>
-          <w:sz w:val="28"/>
-        </w:rPr>
-        <w:t>:</w:t>
-      </w:r>
-      <w:r>
-        <w:rPr>
-          <w:b/>
-          <w:sz w:val="28"/>
-        </w:rPr>
-        <w:tab/>
-      </w:r>
-      <w:r>
-        <w:rPr>
-          <w:b/>
-          <w:sz w:val="28"/>
-        </w:rPr>
-        <w:t>7</w:t>
-      </w:r>
-      <w:r>
-        <w:rPr>
-          <w:b/>
-          <w:sz w:val="28"/>
-        </w:rPr>
-        <w:t>-5-15</w:t>
-      </w:r>
-    </w:p>
-    <w:p>
-      <w:pPr>
-        <w:pStyle w:val="Prrafodelista"/>
-        <w:numPr>
-          <w:ilvl w:val="0"/>
-          <w:numId w:val="2"/>
-        </w:numPr>
-        <w:jc w:val="both"/>
-        <w:rPr>
-          <w:sz w:val="28"/>
-        </w:rPr>
-      </w:pPr>
-      <w:r>
-        <w:rPr>
-          <w:sz w:val="28"/>
-          <w:u w:val="single"/>
-        </w:rPr>
-        <w:t>Participantes</w:t>
-      </w:r>
-      <w:r>
-        <w:rPr>
-          <w:sz w:val="28"/>
-        </w:rPr>
-        <w:t xml:space="preserve">: </w:t>
-      </w:r>
-      <w:r>
-        <w:rPr>
-          <w:sz w:val="28"/>
-        </w:rPr>
-        <w:t>Ana y Álvaro</w:t>
-      </w:r>
-      <w:r>
-        <w:rPr>
-          <w:sz w:val="28"/>
-        </w:rPr>
-        <w:t>.</w:t>
-      </w:r>
-    </w:p>
-    <w:p>
-      <w:pPr>
-        <w:pStyle w:val="Prrafodelista"/>
-        <w:numPr>
-          <w:ilvl w:val="0"/>
-          <w:numId w:val="2"/>
-        </w:numPr>
-        <w:jc w:val="both"/>
-        <w:rPr>
-          <w:sz w:val="28"/>
-        </w:rPr>
-      </w:pPr>
-      <w:r>
-        <w:rPr>
-          <w:sz w:val="28"/>
-          <w:u w:val="single"/>
-        </w:rPr>
-        <w:t>Tareas realizadas:</w:t>
-      </w:r>
-      <w:r>
-        <w:rPr>
-          <w:sz w:val="28"/>
-        </w:rPr>
-        <w:t xml:space="preserve"> </w:t>
-      </w:r>
-      <w:r>
-        <w:rPr>
-          <w:sz w:val="28"/>
-        </w:rPr>
-        <w:t>Se han creado</w:t>
-      </w:r>
-      <w:r>
-        <w:rPr>
-          <w:sz w:val="28"/>
-        </w:rPr>
-        <w:t xml:space="preserve"> nuevo</w:t>
-      </w:r>
-      <w:r>
-        <w:rPr>
-          <w:sz w:val="28"/>
-        </w:rPr>
-        <w:t>s</w:t>
-      </w:r>
-      <w:r>
-        <w:rPr>
-          <w:sz w:val="28"/>
-        </w:rPr>
-        <w:t xml:space="preserve"> mapas y </w:t>
-      </w:r>
-      <w:r>
-        <w:rPr>
-          <w:sz w:val="28"/>
-        </w:rPr>
-        <w:t xml:space="preserve">comprobado el correcto desplazamiento del personaje por ellos. </w:t>
-      </w:r>
-    </w:p>
-    <w:p>
-      <w:pPr>
-        <w:pStyle w:val="Prrafodelista"/>
-        <w:ind w:left="1080"/>
-        <w:jc w:val="both"/>
-        <w:rPr>
-          <w:sz w:val="28"/>
-        </w:rPr>
-      </w:pPr>
-    </w:p>
-    <w:p>
-      <w:pPr>
-        <w:pStyle w:val="Prrafodelista"/>
-        <w:numPr>
-          <w:ilvl w:val="0"/>
-          <w:numId w:val="1"/>
-        </w:numPr>
-        <w:jc w:val="both"/>
-        <w:rPr>
-          <w:b/>
-          <w:sz w:val="28"/>
-        </w:rPr>
-      </w:pPr>
-      <w:r>
-        <w:rPr>
-          <w:b/>
-          <w:sz w:val="28"/>
-        </w:rPr>
-        <w:t>Sesión 14:</w:t>
-      </w:r>
-      <w:r>
-        <w:rPr>
-          <w:b/>
-          <w:sz w:val="28"/>
-        </w:rPr>
-        <w:tab/>
-        <w:t>13-5-15</w:t>
-      </w:r>
-    </w:p>
-    <w:p>
-      <w:pPr>
-        <w:pStyle w:val="Prrafodelista"/>
-        <w:numPr>
-          <w:ilvl w:val="0"/>
-          <w:numId w:val="2"/>
-        </w:numPr>
-        <w:jc w:val="both"/>
-        <w:rPr>
-          <w:sz w:val="28"/>
-        </w:rPr>
-      </w:pPr>
-      <w:r>
-        <w:rPr>
-          <w:sz w:val="28"/>
-          <w:u w:val="single"/>
-        </w:rPr>
-        <w:t>Participantes</w:t>
-      </w:r>
-      <w:r>
-        <w:rPr>
-          <w:sz w:val="28"/>
-        </w:rPr>
-        <w:t xml:space="preserve">: </w:t>
-      </w:r>
-      <w:r>
-        <w:rPr>
-          <w:sz w:val="28"/>
-        </w:rPr>
-        <w:t>Fran</w:t>
-      </w:r>
-      <w:r>
-        <w:rPr>
-          <w:sz w:val="28"/>
-        </w:rPr>
-        <w:t xml:space="preserve"> y </w:t>
-      </w:r>
-      <w:r>
-        <w:rPr>
-          <w:sz w:val="28"/>
-        </w:rPr>
-        <w:t>Guille</w:t>
-      </w:r>
-      <w:r>
-        <w:rPr>
-          <w:sz w:val="28"/>
-        </w:rPr>
-        <w:t>.</w:t>
-      </w:r>
-    </w:p>
-    <w:p>
-      <w:pPr>
-        <w:pStyle w:val="Prrafodelista"/>
-        <w:numPr>
-          <w:ilvl w:val="0"/>
-          <w:numId w:val="2"/>
-        </w:numPr>
-        <w:jc w:val="both"/>
-        <w:rPr>
-          <w:sz w:val="28"/>
-        </w:rPr>
-      </w:pPr>
-      <w:r>
-        <w:rPr>
-          <w:sz w:val="28"/>
-          <w:u w:val="single"/>
-        </w:rPr>
-        <w:t>Tareas realizadas:</w:t>
-      </w:r>
-      <w:r>
-        <w:rPr>
-          <w:sz w:val="28"/>
-        </w:rPr>
-        <w:t xml:space="preserve"> </w:t>
-      </w:r>
-      <w:r>
-        <w:rPr>
-          <w:sz w:val="28"/>
-        </w:rPr>
-        <w:t>Documentación.</w:t>
-      </w:r>
-    </w:p>
-    <w:p>
-      <w:pPr>
-        <w:pStyle w:val="Prrafodelista"/>
-        <w:ind w:left="1080"/>
-        <w:jc w:val="both"/>
-        <w:rPr>
-          <w:b/>
-          <w:sz w:val="28"/>
-        </w:rPr>
-      </w:pPr>
-    </w:p>
-    <w:p>
-      <w:pPr>
-        <w:pStyle w:val="Prrafodelista"/>
-        <w:numPr>
-          <w:ilvl w:val="0"/>
-          <w:numId w:val="1"/>
-        </w:numPr>
-        <w:jc w:val="both"/>
-        <w:rPr>
-          <w:b/>
-          <w:sz w:val="28"/>
-        </w:rPr>
-      </w:pPr>
-      <w:r>
-        <w:rPr>
-          <w:b/>
-          <w:sz w:val="28"/>
-        </w:rPr>
-        <w:t>Sesión 15:</w:t>
-      </w:r>
-      <w:r>
-        <w:rPr>
-          <w:b/>
-          <w:sz w:val="28"/>
-        </w:rPr>
-        <w:tab/>
-        <w:t>13-5-15</w:t>
-      </w:r>
-    </w:p>
-    <w:p>
-      <w:pPr>
-        <w:pStyle w:val="Prrafodelista"/>
-        <w:numPr>
-          <w:ilvl w:val="0"/>
-          <w:numId w:val="2"/>
-        </w:numPr>
-        <w:jc w:val="both"/>
-        <w:rPr>
-          <w:sz w:val="28"/>
-        </w:rPr>
-      </w:pPr>
-      <w:r>
-        <w:rPr>
-          <w:sz w:val="28"/>
-          <w:u w:val="single"/>
-        </w:rPr>
-        <w:t>Participantes</w:t>
-      </w:r>
-      <w:r>
-        <w:rPr>
-          <w:sz w:val="28"/>
-        </w:rPr>
-        <w:t>: Álvaro</w:t>
-      </w:r>
-      <w:r>
-        <w:rPr>
-          <w:sz w:val="28"/>
-        </w:rPr>
-        <w:t xml:space="preserve"> y Ana</w:t>
-      </w:r>
-      <w:r>
-        <w:rPr>
-          <w:sz w:val="28"/>
-        </w:rPr>
-        <w:t>.</w:t>
-      </w:r>
-    </w:p>
-    <w:p>
-      <w:pPr>
-        <w:pStyle w:val="Prrafodelista"/>
-        <w:numPr>
-          <w:ilvl w:val="0"/>
-          <w:numId w:val="2"/>
-        </w:numPr>
-        <w:jc w:val="both"/>
-        <w:rPr>
-          <w:sz w:val="28"/>
-        </w:rPr>
-      </w:pPr>
-      <w:r>
-        <w:rPr>
-          <w:sz w:val="28"/>
-          <w:u w:val="single"/>
-        </w:rPr>
-        <w:t>Tareas realizadas:</w:t>
-      </w:r>
-      <w:r>
-        <w:rPr>
-          <w:sz w:val="28"/>
-        </w:rPr>
-        <w:t xml:space="preserve"> </w:t>
-      </w:r>
-      <w:r>
-        <w:rPr>
-          <w:sz w:val="28"/>
-        </w:rPr>
-        <w:t>Documentación</w:t>
-      </w:r>
-      <w:r>
-        <w:rPr>
-          <w:sz w:val="28"/>
-        </w:rPr>
-        <w:t xml:space="preserve">. </w:t>
-      </w:r>
-    </w:p>
-    <w:p>
-      <w:pPr>
-        <w:pStyle w:val="Prrafodelista"/>
-        <w:jc w:val="both"/>
-        <w:rPr>
-          <w:sz w:val="28"/>
-        </w:rPr>
-      </w:pPr>
-    </w:p>
-    <w:p>
-      <w:pPr>
-        <w:pStyle w:val="Prrafodelista"/>
-        <w:jc w:val="both"/>
-        <w:rPr>
-          <w:sz w:val="28"/>
-        </w:rPr>
-      </w:pPr>
-    </w:p>
-    <w:p>
-      <w:pPr>
-        <w:pStyle w:val="Prrafodelista"/>
-        <w:ind w:left="1080"/>
-        <w:jc w:val="both"/>
-        <w:rPr>
-          <w:sz w:val="28"/>
-        </w:rPr>
-      </w:pPr>
     </w:p>
     <w:p>
       <w:pPr>
@@ -2225,7 +2095,7 @@
   <w:abstractNum w:abstractNumId="1">
     <w:nsid w:val="26247D98"/>
     <w:multiLevelType w:val="hybridMultilevel"/>
-    <w:tmpl w:val="5DA060D8"/>
+    <w:tmpl w:val="2B387CA4"/>
     <w:lvl w:ilvl="0" w:tplc="0C0A000D">
       <w:start w:val="1"/>
       <w:numFmt w:val="bullet"/>

</xml_diff>